<commit_message>
Modded the generation prototype to extend build height.
</commit_message>
<xml_diff>
--- a/Source Tracker.docx
+++ b/Source Tracker.docx
@@ -10,9 +10,11 @@
           <w:numId w:val="1"/>
         </w:numPr>
       </w:pPr>
+      <w:proofErr w:type="spellStart"/>
       <w:r>
         <w:t>Sjdkhalsd</w:t>
       </w:r>
+      <w:proofErr w:type="spellEnd"/>
     </w:p>
     <w:p>
       <w:pPr>
@@ -22,9 +24,11 @@
           <w:numId w:val="1"/>
         </w:numPr>
       </w:pPr>
+      <w:proofErr w:type="spellStart"/>
       <w:r>
         <w:t>Iaisa</w:t>
       </w:r>
+      <w:proofErr w:type="spellEnd"/>
     </w:p>
     <w:p>
       <w:pPr>
@@ -51,8 +55,83 @@
           <w:numId w:val="1"/>
         </w:numPr>
       </w:pPr>
+      <w:hyperlink r:id="rId6" w:history="1">
+        <w:r>
+          <w:rPr>
+            <w:rStyle w:val="Hyperlink"/>
+          </w:rPr>
+          <w:t>https://www.youtube.com/watch?v=bG0uEXV6</w:t>
+        </w:r>
+        <w:r>
+          <w:rPr>
+            <w:rStyle w:val="Hyperlink"/>
+          </w:rPr>
+          <w:t>a</w:t>
+        </w:r>
+        <w:r>
+          <w:rPr>
+            <w:rStyle w:val="Hyperlink"/>
+          </w:rPr>
+          <w:t>HQ</w:t>
+        </w:r>
+      </w:hyperlink>
+    </w:p>
+    <w:p>
+      <w:pPr>
+        <w:pStyle w:val="ListParagraph"/>
+        <w:numPr>
+          <w:ilvl w:val="0"/>
+          <w:numId w:val="1"/>
+        </w:numPr>
+      </w:pPr>
       <w:r>
-        <w:t>https://www.youtube.com/watch?v=bG0uEXV6aHQ</w:t>
+        <w:t>https://www.youtube.com/watch?v=slTEz6555Ts&amp;t</w:t>
+      </w:r>
+      <w:r>
+        <w:rPr>
+          <w:noProof/>
+        </w:rPr>
+        <w:drawing>
+          <wp:inline distT="0" distB="0" distL="0" distR="0" wp14:anchorId="17171D7A" wp14:editId="5A515156">
+            <wp:extent cx="5731510" cy="3220085"/>
+            <wp:effectExtent l="0" t="0" r="0" b="5715"/>
+            <wp:docPr id="1" name="Picture 1" descr="Text&#10;&#10;Description automatically generated"/>
+            <wp:cNvGraphicFramePr>
+              <a:graphicFrameLocks xmlns:a="http://schemas.openxmlformats.org/drawingml/2006/main" noChangeAspect="1"/>
+            </wp:cNvGraphicFramePr>
+            <a:graphic xmlns:a="http://schemas.openxmlformats.org/drawingml/2006/main">
+              <a:graphicData uri="http://schemas.openxmlformats.org/drawingml/2006/picture">
+                <pic:pic xmlns:pic="http://schemas.openxmlformats.org/drawingml/2006/picture">
+                  <pic:nvPicPr>
+                    <pic:cNvPr id="1" name="Picture 1" descr="Text&#10;&#10;Description automatically generated"/>
+                    <pic:cNvPicPr/>
+                  </pic:nvPicPr>
+                  <pic:blipFill>
+                    <a:blip r:embed="rId7" cstate="print">
+                      <a:extLst>
+                        <a:ext uri="{28A0092B-C50C-407E-A947-70E740481C1C}">
+                          <a14:useLocalDpi xmlns:a14="http://schemas.microsoft.com/office/drawing/2010/main" val="0"/>
+                        </a:ext>
+                      </a:extLst>
+                    </a:blip>
+                    <a:stretch>
+                      <a:fillRect/>
+                    </a:stretch>
+                  </pic:blipFill>
+                  <pic:spPr>
+                    <a:xfrm>
+                      <a:off x="0" y="0"/>
+                      <a:ext cx="5731510" cy="3220085"/>
+                    </a:xfrm>
+                    <a:prstGeom prst="rect">
+                      <a:avLst/>
+                    </a:prstGeom>
+                  </pic:spPr>
+                </pic:pic>
+              </a:graphicData>
+            </a:graphic>
+          </wp:inline>
+        </w:drawing>
       </w:r>
     </w:p>
     <w:sectPr>
@@ -645,6 +724,18 @@
       <w:shd w:val="clear" w:color="auto" w:fill="E1DFDD"/>
     </w:rPr>
   </w:style>
+  <w:style w:type="character" w:styleId="FollowedHyperlink">
+    <w:name w:val="FollowedHyperlink"/>
+    <w:basedOn w:val="DefaultParagraphFont"/>
+    <w:uiPriority w:val="99"/>
+    <w:semiHidden/>
+    <w:unhideWhenUsed/>
+    <w:rsid w:val="00C643F8"/>
+    <w:rPr>
+      <w:color w:val="954F72" w:themeColor="followedHyperlink"/>
+      <w:u w:val="single"/>
+    </w:rPr>
+  </w:style>
 </w:styles>
 </file>
 

</xml_diff>

<commit_message>
Bug Fixes Following Multiplayer Tests
</commit_message>
<xml_diff>
--- a/Source Tracker.docx
+++ b/Source Tracker.docx
@@ -60,19 +60,7 @@
           <w:rPr>
             <w:rStyle w:val="Hyperlink"/>
           </w:rPr>
-          <w:t>https://www.youtube.com/watch?v=bG0uEXV6</w:t>
-        </w:r>
-        <w:r>
-          <w:rPr>
-            <w:rStyle w:val="Hyperlink"/>
-          </w:rPr>
-          <w:t>a</w:t>
-        </w:r>
-        <w:r>
-          <w:rPr>
-            <w:rStyle w:val="Hyperlink"/>
-          </w:rPr>
-          <w:t>HQ</w:t>
+          <w:t>https://www.youtube.com/watch?v=bG0uEXV6aHQ</w:t>
         </w:r>
       </w:hyperlink>
     </w:p>
@@ -84,54 +72,120 @@
           <w:numId w:val="1"/>
         </w:numPr>
       </w:pPr>
-      <w:r>
-        <w:t>https://www.youtube.com/watch?v=slTEz6555Ts&amp;t</w:t>
-      </w:r>
-      <w:r>
-        <w:rPr>
-          <w:noProof/>
-        </w:rPr>
-        <w:drawing>
-          <wp:inline distT="0" distB="0" distL="0" distR="0" wp14:anchorId="17171D7A" wp14:editId="5A515156">
-            <wp:extent cx="5731510" cy="3220085"/>
-            <wp:effectExtent l="0" t="0" r="0" b="5715"/>
-            <wp:docPr id="1" name="Picture 1" descr="Text&#10;&#10;Description automatically generated"/>
-            <wp:cNvGraphicFramePr>
-              <a:graphicFrameLocks xmlns:a="http://schemas.openxmlformats.org/drawingml/2006/main" noChangeAspect="1"/>
-            </wp:cNvGraphicFramePr>
-            <a:graphic xmlns:a="http://schemas.openxmlformats.org/drawingml/2006/main">
-              <a:graphicData uri="http://schemas.openxmlformats.org/drawingml/2006/picture">
-                <pic:pic xmlns:pic="http://schemas.openxmlformats.org/drawingml/2006/picture">
-                  <pic:nvPicPr>
-                    <pic:cNvPr id="1" name="Picture 1" descr="Text&#10;&#10;Description automatically generated"/>
-                    <pic:cNvPicPr/>
-                  </pic:nvPicPr>
-                  <pic:blipFill>
-                    <a:blip r:embed="rId7" cstate="print">
-                      <a:extLst>
-                        <a:ext uri="{28A0092B-C50C-407E-A947-70E740481C1C}">
-                          <a14:useLocalDpi xmlns:a14="http://schemas.microsoft.com/office/drawing/2010/main" val="0"/>
-                        </a:ext>
-                      </a:extLst>
-                    </a:blip>
-                    <a:stretch>
-                      <a:fillRect/>
-                    </a:stretch>
-                  </pic:blipFill>
-                  <pic:spPr>
-                    <a:xfrm>
-                      <a:off x="0" y="0"/>
-                      <a:ext cx="5731510" cy="3220085"/>
-                    </a:xfrm>
-                    <a:prstGeom prst="rect">
-                      <a:avLst/>
-                    </a:prstGeom>
-                  </pic:spPr>
-                </pic:pic>
-              </a:graphicData>
-            </a:graphic>
-          </wp:inline>
-        </w:drawing>
+      <w:hyperlink r:id="rId7" w:history="1">
+        <w:r>
+          <w:rPr>
+            <w:rStyle w:val="Hyperlink"/>
+          </w:rPr>
+          <w:t>https://www.youtube.com/watch?v=slTEz6555Ts&amp;t</w:t>
+        </w:r>
+        <w:r>
+          <w:rPr>
+            <w:rStyle w:val="Hyperlink"/>
+            <w:noProof/>
+          </w:rPr>
+          <w:drawing>
+            <wp:inline distT="0" distB="0" distL="0" distR="0" wp14:anchorId="00AA12CE" wp14:editId="17A00DA1">
+              <wp:extent cx="5731510" cy="3220085"/>
+              <wp:effectExtent l="0" t="0" r="0" b="5715"/>
+              <wp:docPr id="1" name="Picture 1" descr="Text&#10;&#10;Description automatically generated"/>
+              <wp:cNvGraphicFramePr>
+                <a:graphicFrameLocks xmlns:a="http://schemas.openxmlformats.org/drawingml/2006/main" noChangeAspect="1"/>
+              </wp:cNvGraphicFramePr>
+              <a:graphic xmlns:a="http://schemas.openxmlformats.org/drawingml/2006/main">
+                <a:graphicData uri="http://schemas.openxmlformats.org/drawingml/2006/picture">
+                  <pic:pic xmlns:pic="http://schemas.openxmlformats.org/drawingml/2006/picture">
+                    <pic:nvPicPr>
+                      <pic:cNvPr id="1" name="Picture 1" descr="Text&#10;&#10;Description automatically generated"/>
+                      <pic:cNvPicPr/>
+                    </pic:nvPicPr>
+                    <pic:blipFill>
+                      <a:blip r:embed="rId8" cstate="print">
+                        <a:extLst>
+                          <a:ext uri="{28A0092B-C50C-407E-A947-70E740481C1C}">
+                            <a14:useLocalDpi xmlns:a14="http://schemas.microsoft.com/office/drawing/2010/main" val="0"/>
+                          </a:ext>
+                        </a:extLst>
+                      </a:blip>
+                      <a:stretch>
+                        <a:fillRect/>
+                      </a:stretch>
+                    </pic:blipFill>
+                    <pic:spPr>
+                      <a:xfrm>
+                        <a:off x="0" y="0"/>
+                        <a:ext cx="5731510" cy="3220085"/>
+                      </a:xfrm>
+                      <a:prstGeom prst="rect">
+                        <a:avLst/>
+                      </a:prstGeom>
+                    </pic:spPr>
+                  </pic:pic>
+                </a:graphicData>
+              </a:graphic>
+            </wp:inline>
+          </w:drawing>
+        </w:r>
+      </w:hyperlink>
+    </w:p>
+    <w:p>
+      <w:pPr>
+        <w:pStyle w:val="ListParagraph"/>
+        <w:numPr>
+          <w:ilvl w:val="0"/>
+          <w:numId w:val="1"/>
+        </w:numPr>
+      </w:pPr>
+      <w:r>
+        <w:t xml:space="preserve">Networking Code – </w:t>
+      </w:r>
+      <w:proofErr w:type="spellStart"/>
+      <w:r>
+        <w:t>NetworkManager.cs</w:t>
+      </w:r>
+      <w:proofErr w:type="spellEnd"/>
+      <w:r>
+        <w:t xml:space="preserve">, parts of </w:t>
+      </w:r>
+      <w:proofErr w:type="spellStart"/>
+      <w:r>
+        <w:t>Player.cs</w:t>
+      </w:r>
+      <w:proofErr w:type="spellEnd"/>
+      <w:r>
+        <w:t xml:space="preserve">, </w:t>
+      </w:r>
+      <w:proofErr w:type="spellStart"/>
+      <w:r>
+        <w:t>MessageExtension.cs</w:t>
+      </w:r>
+      <w:proofErr w:type="spellEnd"/>
+      <w:r>
+        <w:t xml:space="preserve">, </w:t>
+      </w:r>
+      <w:proofErr w:type="spellStart"/>
+      <w:r>
+        <w:t>UIManager.cs</w:t>
+      </w:r>
+      <w:proofErr w:type="spellEnd"/>
+      <w:r>
+        <w:t xml:space="preserve">. Code used from </w:t>
+      </w:r>
+      <w:proofErr w:type="spellStart"/>
+      <w:r>
+        <w:t>RiptideNetworking</w:t>
+      </w:r>
+      <w:proofErr w:type="spellEnd"/>
+      <w:r>
+        <w:t xml:space="preserve"> </w:t>
+      </w:r>
+      <w:proofErr w:type="spellStart"/>
+      <w:r>
+        <w:t>GibHub</w:t>
+      </w:r>
+      <w:proofErr w:type="spellEnd"/>
+      <w:r>
+        <w:t xml:space="preserve"> Repo, as per usage conditions.</w:t>
       </w:r>
     </w:p>
     <w:sectPr>

</xml_diff>